<commit_message>
Capitulo 2 parte 1
</commit_message>
<xml_diff>
--- a/Cuarto Año/1er Cuatri/Estadistica/Cap 1.docx
+++ b/Cuarto Año/1er Cuatri/Estadistica/Cap 1.docx
@@ -1,16 +1,18 @@
 
 <file path=word/document.xml><?xml version="1.0" encoding="utf-8"?>
-<w:document xmlns:wpc="http://schemas.microsoft.com/office/word/2010/wordprocessingCanvas" xmlns:cx="http://schemas.microsoft.com/office/drawing/2014/chartex" xmlns:cx1="http://schemas.microsoft.com/office/drawing/2015/9/8/chartex" xmlns:cx2="http://schemas.microsoft.com/office/drawing/2015/10/21/chartex" xmlns:cx3="http://schemas.microsoft.com/office/drawing/2016/5/9/chartex" xmlns:cx4="http://schemas.microsoft.com/office/drawing/2016/5/10/chartex" xmlns:cx5="http://schemas.microsoft.com/office/drawing/2016/5/11/chartex" xmlns:cx6="http://schemas.microsoft.com/office/drawing/2016/5/12/chartex" xmlns:cx7="http://schemas.microsoft.com/office/drawing/2016/5/13/chartex" xmlns:cx8="http://schemas.microsoft.com/office/drawing/2016/5/14/chartex" xmlns:mc="http://schemas.openxmlformats.org/markup-compatibility/2006" xmlns:aink="http://schemas.microsoft.com/office/drawing/2016/ink" xmlns:am3d="http://schemas.microsoft.com/office/drawing/2017/model3d" xmlns:o="urn:schemas-microsoft-com:office:office" xmlns:r="http://schemas.openxmlformats.org/officeDocument/2006/relationships" xmlns:m="http://schemas.openxmlformats.org/officeDocument/2006/math" xmlns:v="urn:schemas-microsoft-com:vml" xmlns:wp14="http://schemas.microsoft.com/office/word/2010/wordprocessingDrawing" xmlns:wp="http://schemas.openxmlformats.org/drawingml/2006/wordprocessingDrawing" xmlns:w10="urn:schemas-microsoft-com:office:word" xmlns:w="http://schemas.openxmlformats.org/wordprocessingml/2006/main" xmlns:w14="http://schemas.microsoft.com/office/word/2010/wordml" xmlns:w15="http://schemas.microsoft.com/office/word/2012/wordml" xmlns:w16cex="http://schemas.microsoft.com/office/word/2018/wordml/cex" xmlns:w16cid="http://schemas.microsoft.com/office/word/2016/wordml/cid" xmlns:w16="http://schemas.microsoft.com/office/word/2018/wordml" xmlns:w16se="http://schemas.microsoft.com/office/word/2015/wordml/symex" xmlns:wpg="http://schemas.microsoft.com/office/word/2010/wordprocessingGroup" xmlns:wpi="http://schemas.microsoft.com/office/word/2010/wordprocessingInk" xmlns:wne="http://schemas.microsoft.com/office/word/2006/wordml" xmlns:wps="http://schemas.microsoft.com/office/word/2010/wordprocessingShape" mc:Ignorable="w14 w15 w16se w16cid w16 w16cex wp14">
+<w:document xmlns:wpc="http://schemas.microsoft.com/office/word/2010/wordprocessingCanvas" xmlns:cx="http://schemas.microsoft.com/office/drawing/2014/chartex" xmlns:cx1="http://schemas.microsoft.com/office/drawing/2015/9/8/chartex" xmlns:mc="http://schemas.openxmlformats.org/markup-compatibility/2006" xmlns:o="urn:schemas-microsoft-com:office:office" xmlns:r="http://schemas.openxmlformats.org/officeDocument/2006/relationships" xmlns:m="http://schemas.openxmlformats.org/officeDocument/2006/math" xmlns:v="urn:schemas-microsoft-com:vml" xmlns:wp14="http://schemas.microsoft.com/office/word/2010/wordprocessingDrawing" xmlns:wp="http://schemas.openxmlformats.org/drawingml/2006/wordprocessingDrawing" xmlns:w10="urn:schemas-microsoft-com:office:word" xmlns:w="http://schemas.openxmlformats.org/wordprocessingml/2006/main" xmlns:w14="http://schemas.microsoft.com/office/word/2010/wordml" xmlns:w15="http://schemas.microsoft.com/office/word/2012/wordml" xmlns:w16se="http://schemas.microsoft.com/office/word/2015/wordml/symex" xmlns:wpg="http://schemas.microsoft.com/office/word/2010/wordprocessingGroup" xmlns:wpi="http://schemas.microsoft.com/office/word/2010/wordprocessingInk" xmlns:wne="http://schemas.microsoft.com/office/word/2006/wordml" xmlns:wps="http://schemas.microsoft.com/office/word/2010/wordprocessingShape" mc:Ignorable="w14 w15 w16se wp14">
   <w:body>
     <w:p>
       <w:pPr>
         <w:rPr>
           <w:rStyle w:val="fontstyle01"/>
+          <w:rFonts w:asciiTheme="majorHAnsi" w:hAnsiTheme="majorHAnsi" w:cstheme="majorHAnsi"/>
         </w:rPr>
       </w:pPr>
       <w:r>
         <w:rPr>
           <w:rStyle w:val="fontstyle01"/>
+          <w:rFonts w:asciiTheme="majorHAnsi" w:hAnsiTheme="majorHAnsi" w:cstheme="majorHAnsi"/>
         </w:rPr>
         <w:t>Diseño experimental</w:t>
       </w:r>
@@ -18,117 +20,103 @@
     <w:p>
       <w:pPr>
         <w:rPr>
-          <w:rFonts w:ascii="TimesLTStd-Roman" w:hAnsi="TimesLTStd-Roman"/>
-          <w:color w:val="262524"/>
-          <w:sz w:val="24"/>
-          <w:szCs w:val="24"/>
-        </w:rPr>
-      </w:pPr>
-      <w:r>
-        <w:rPr>
-          <w:rFonts w:ascii="TimesLTStd-Roman" w:hAnsi="TimesLTStd-Roman"/>
-          <w:color w:val="262524"/>
-          <w:sz w:val="24"/>
-          <w:szCs w:val="24"/>
+          <w:rFonts w:asciiTheme="majorHAnsi" w:hAnsiTheme="majorHAnsi" w:cstheme="majorHAnsi"/>
+          <w:color w:val="262524"/>
+        </w:rPr>
+      </w:pPr>
+      <w:r>
+        <w:rPr>
+          <w:rFonts w:asciiTheme="majorHAnsi" w:hAnsiTheme="majorHAnsi" w:cstheme="majorHAnsi"/>
+          <w:color w:val="262524"/>
         </w:rPr>
         <w:t xml:space="preserve">Un conjunto de los llamados </w:t>
       </w:r>
       <w:r>
         <w:rPr>
-          <w:rFonts w:ascii="TimesLTStd-Bold" w:hAnsi="TimesLTStd-Bold"/>
+          <w:rFonts w:asciiTheme="majorHAnsi" w:hAnsiTheme="majorHAnsi" w:cstheme="majorHAnsi"/>
           <w:b/>
           <w:bCs/>
           <w:color w:val="262524"/>
-          <w:sz w:val="24"/>
-          <w:szCs w:val="24"/>
           <w:highlight w:val="yellow"/>
         </w:rPr>
         <w:t>tratamientos</w:t>
       </w:r>
       <w:r>
         <w:rPr>
-          <w:rFonts w:ascii="TimesLTStd-Bold" w:hAnsi="TimesLTStd-Bold"/>
+          <w:rFonts w:asciiTheme="majorHAnsi" w:hAnsiTheme="majorHAnsi" w:cstheme="majorHAnsi"/>
           <w:b/>
           <w:bCs/>
           <w:color w:val="262524"/>
-          <w:sz w:val="24"/>
-          <w:szCs w:val="24"/>
         </w:rPr>
         <w:t xml:space="preserve"> </w:t>
       </w:r>
       <w:r>
         <w:rPr>
-          <w:rFonts w:ascii="TimesLTStd-Roman" w:hAnsi="TimesLTStd-Roman"/>
-          <w:color w:val="262524"/>
-          <w:sz w:val="24"/>
-          <w:szCs w:val="24"/>
+          <w:rFonts w:asciiTheme="majorHAnsi" w:hAnsiTheme="majorHAnsi" w:cstheme="majorHAnsi"/>
+          <w:color w:val="262524"/>
         </w:rPr>
         <w:t xml:space="preserve">o </w:t>
       </w:r>
       <w:r>
         <w:rPr>
-          <w:rFonts w:ascii="TimesLTStd-Bold" w:hAnsi="TimesLTStd-Bold"/>
+          <w:rFonts w:asciiTheme="majorHAnsi" w:hAnsiTheme="majorHAnsi" w:cstheme="majorHAnsi"/>
           <w:b/>
           <w:bCs/>
           <w:color w:val="262524"/>
-          <w:sz w:val="24"/>
-          <w:szCs w:val="24"/>
         </w:rPr>
         <w:t xml:space="preserve">combinaciones de tratamientos </w:t>
       </w:r>
       <w:r>
         <w:rPr>
-          <w:rFonts w:ascii="TimesLTStd-Roman" w:hAnsi="TimesLTStd-Roman"/>
-          <w:color w:val="262524"/>
-          <w:sz w:val="24"/>
-          <w:szCs w:val="24"/>
+          <w:rFonts w:asciiTheme="majorHAnsi" w:hAnsiTheme="majorHAnsi" w:cstheme="majorHAnsi"/>
+          <w:color w:val="262524"/>
         </w:rPr>
         <w:t>se</w:t>
       </w:r>
       <w:r>
         <w:rPr>
-          <w:rFonts w:ascii="TimesLTStd-Roman" w:hAnsi="TimesLTStd-Roman"/>
-          <w:color w:val="262524"/>
-          <w:sz w:val="24"/>
-          <w:szCs w:val="24"/>
+          <w:rFonts w:asciiTheme="majorHAnsi" w:hAnsiTheme="majorHAnsi" w:cstheme="majorHAnsi"/>
+          <w:color w:val="262524"/>
         </w:rPr>
         <w:br/>
         <w:t>vuelven las poblaciones que se van a estudiar o a comparar en algún sentido</w:t>
       </w:r>
       <w:r>
         <w:rPr>
-          <w:rFonts w:ascii="TimesLTStd-Roman" w:hAnsi="TimesLTStd-Roman"/>
-          <w:color w:val="262524"/>
-          <w:sz w:val="24"/>
-          <w:szCs w:val="24"/>
+          <w:rFonts w:asciiTheme="majorHAnsi" w:hAnsiTheme="majorHAnsi" w:cstheme="majorHAnsi"/>
+          <w:color w:val="262524"/>
         </w:rPr>
         <w:t>.</w:t>
       </w:r>
     </w:p>
     <w:p>
-      <w:r>
+      <w:pPr>
+        <w:rPr>
+          <w:rFonts w:asciiTheme="majorHAnsi" w:hAnsiTheme="majorHAnsi" w:cstheme="majorHAnsi"/>
+        </w:rPr>
+      </w:pPr>
+      <w:r>
+        <w:rPr>
+          <w:rFonts w:asciiTheme="majorHAnsi" w:hAnsiTheme="majorHAnsi" w:cstheme="majorHAnsi"/>
+        </w:rPr>
         <w:t>Puede ser que un tratamiento sea un grupo.</w:t>
       </w:r>
     </w:p>
     <w:p>
       <w:pPr>
         <w:rPr>
-          <w:rFonts w:ascii="TimesLTStd-Bold" w:hAnsi="TimesLTStd-Bold"/>
+          <w:rFonts w:asciiTheme="majorHAnsi" w:hAnsiTheme="majorHAnsi" w:cstheme="majorHAnsi"/>
           <w:b/>
           <w:bCs/>
           <w:color w:val="59585A"/>
-          <w:sz w:val="28"/>
-          <w:szCs w:val="28"/>
-        </w:rPr>
-      </w:pPr>
-      <w:r>
-        <w:rPr>
-          <w:rFonts w:ascii="TimesLTStd-Bold" w:hAnsi="TimesLTStd-Bold"/>
+        </w:rPr>
+      </w:pPr>
+      <w:r>
+        <w:rPr>
+          <w:rFonts w:asciiTheme="majorHAnsi" w:hAnsiTheme="majorHAnsi" w:cstheme="majorHAnsi"/>
           <w:b/>
           <w:bCs/>
           <w:color w:val="59585A"/>
-          <w:sz w:val="28"/>
-          <w:szCs w:val="28"/>
         </w:rPr>
         <w:t>Medidas de localización: la media y la mediana de una muestra</w:t>
       </w:r>
@@ -136,27 +124,75 @@
     <w:p>
       <w:pPr>
         <w:rPr>
-          <w:rFonts w:ascii="TimesLTStd-Roman" w:hAnsi="TimesLTStd-Roman"/>
-          <w:color w:val="262524"/>
-          <w:sz w:val="20"/>
-          <w:szCs w:val="20"/>
-        </w:rPr>
-      </w:pPr>
-      <w:r>
-        <w:rPr>
-          <w:rFonts w:ascii="TimesLTStd-Roman" w:hAnsi="TimesLTStd-Roman"/>
-          <w:color w:val="262524"/>
-          <w:sz w:val="20"/>
-          <w:szCs w:val="20"/>
+          <w:rFonts w:asciiTheme="majorHAnsi" w:hAnsiTheme="majorHAnsi" w:cstheme="majorHAnsi"/>
+          <w:color w:val="262524"/>
+        </w:rPr>
+      </w:pPr>
+      <w:r>
+        <w:rPr>
+          <w:noProof/>
+          <w:lang w:val="en-US"/>
+        </w:rPr>
+        <w:drawing>
+          <wp:inline distT="0" distB="0" distL="0" distR="0" wp14:anchorId="6F03660B" wp14:editId="706EA882">
+            <wp:extent cx="5391150" cy="2828925"/>
+            <wp:effectExtent l="0" t="0" r="0" b="9525"/>
+            <wp:docPr id="3" name="Imagen 3" descr="C:\Users\Guille\Desktop\TMP\medidas de variabilidad.jpg"/>
+            <wp:cNvGraphicFramePr>
+              <a:graphicFrameLocks xmlns:a="http://schemas.openxmlformats.org/drawingml/2006/main" noChangeAspect="1"/>
+            </wp:cNvGraphicFramePr>
+            <a:graphic xmlns:a="http://schemas.openxmlformats.org/drawingml/2006/main">
+              <a:graphicData uri="http://schemas.openxmlformats.org/drawingml/2006/picture">
+                <pic:pic xmlns:pic="http://schemas.openxmlformats.org/drawingml/2006/picture">
+                  <pic:nvPicPr>
+                    <pic:cNvPr id="0" name="Picture 1" descr="C:\Users\Guille\Desktop\TMP\medidas de variabilidad.jpg"/>
+                    <pic:cNvPicPr>
+                      <a:picLocks noChangeAspect="1" noChangeArrowheads="1"/>
+                    </pic:cNvPicPr>
+                  </pic:nvPicPr>
+                  <pic:blipFill>
+                    <a:blip r:embed="rId4" cstate="print">
+                      <a:extLst>
+                        <a:ext uri="{28A0092B-C50C-407E-A947-70E740481C1C}">
+                          <a14:useLocalDpi xmlns:a14="http://schemas.microsoft.com/office/drawing/2010/main" val="0"/>
+                        </a:ext>
+                      </a:extLst>
+                    </a:blip>
+                    <a:srcRect/>
+                    <a:stretch>
+                      <a:fillRect/>
+                    </a:stretch>
+                  </pic:blipFill>
+                  <pic:spPr bwMode="auto">
+                    <a:xfrm>
+                      <a:off x="0" y="0"/>
+                      <a:ext cx="5391150" cy="2828925"/>
+                    </a:xfrm>
+                    <a:prstGeom prst="rect">
+                      <a:avLst/>
+                    </a:prstGeom>
+                    <a:noFill/>
+                    <a:ln>
+                      <a:noFill/>
+                    </a:ln>
+                  </pic:spPr>
+                </pic:pic>
+              </a:graphicData>
+            </a:graphic>
+          </wp:inline>
+        </w:drawing>
+      </w:r>
+      <w:r>
+        <w:rPr>
+          <w:rFonts w:asciiTheme="majorHAnsi" w:hAnsiTheme="majorHAnsi" w:cstheme="majorHAnsi"/>
+          <w:color w:val="262524"/>
         </w:rPr>
         <w:t>Las medidas de localización están diseñadas para brindar al analista algunos valores</w:t>
       </w:r>
       <w:r>
         <w:rPr>
-          <w:rFonts w:ascii="TimesLTStd-Roman" w:hAnsi="TimesLTStd-Roman"/>
-          <w:color w:val="262524"/>
-          <w:sz w:val="20"/>
-          <w:szCs w:val="20"/>
+          <w:rFonts w:asciiTheme="majorHAnsi" w:hAnsiTheme="majorHAnsi" w:cstheme="majorHAnsi"/>
+          <w:color w:val="262524"/>
         </w:rPr>
         <w:br/>
         <w:t>cuantitativos de la ubicación central o de otro tipo de los datos en una muestra.</w:t>
@@ -165,18 +201,16 @@
     <w:p>
       <w:pPr>
         <w:rPr>
-          <w:rFonts w:ascii="TimesLTStd-Roman" w:hAnsi="TimesLTStd-Roman"/>
-          <w:color w:val="262524"/>
-          <w:sz w:val="20"/>
-          <w:szCs w:val="20"/>
-        </w:rPr>
-      </w:pPr>
-      <w:r>
-        <w:rPr>
-          <w:rFonts w:ascii="TimesLTStd-Roman" w:hAnsi="TimesLTStd-Roman"/>
-          <w:color w:val="262524"/>
-          <w:sz w:val="20"/>
-          <w:szCs w:val="20"/>
+          <w:rFonts w:asciiTheme="majorHAnsi" w:hAnsiTheme="majorHAnsi" w:cstheme="majorHAnsi"/>
+          <w:color w:val="262524"/>
+        </w:rPr>
+      </w:pPr>
+      <w:r>
+        <w:rPr>
+          <w:rFonts w:asciiTheme="majorHAnsi" w:hAnsiTheme="majorHAnsi" w:cstheme="majorHAnsi"/>
+          <w:noProof/>
+          <w:color w:val="262524"/>
+          <w:lang w:val="en-US"/>
         </w:rPr>
         <w:drawing>
           <wp:anchor distT="0" distB="0" distL="114300" distR="114300" simplePos="0" relativeHeight="251658240" behindDoc="0" locked="0" layoutInCell="1" allowOverlap="1" wp14:anchorId="32B488B2" wp14:editId="3CD39183">
@@ -202,7 +236,7 @@
                     <pic:cNvPicPr/>
                   </pic:nvPicPr>
                   <pic:blipFill>
-                    <a:blip r:embed="rId4">
+                    <a:blip r:embed="rId5">
                       <a:extLst>
                         <a:ext uri="{28A0092B-C50C-407E-A947-70E740481C1C}">
                           <a14:useLocalDpi xmlns:a14="http://schemas.microsoft.com/office/drawing/2010/main" val="0"/>
@@ -236,30 +270,24 @@
       </w:r>
       <w:r>
         <w:rPr>
-          <w:rFonts w:ascii="TimesLTStd-Roman" w:hAnsi="TimesLTStd-Roman"/>
-          <w:color w:val="262524"/>
-          <w:sz w:val="20"/>
-          <w:szCs w:val="20"/>
+          <w:rFonts w:asciiTheme="majorHAnsi" w:hAnsiTheme="majorHAnsi" w:cstheme="majorHAnsi"/>
+          <w:color w:val="262524"/>
         </w:rPr>
         <w:t xml:space="preserve">Una medida obvia y muy útil es la </w:t>
       </w:r>
       <w:r>
         <w:rPr>
-          <w:rFonts w:ascii="TimesLTStd-Bold" w:hAnsi="TimesLTStd-Bold"/>
+          <w:rFonts w:asciiTheme="majorHAnsi" w:hAnsiTheme="majorHAnsi" w:cstheme="majorHAnsi"/>
           <w:b/>
           <w:bCs/>
           <w:color w:val="262524"/>
-          <w:sz w:val="20"/>
-          <w:szCs w:val="20"/>
         </w:rPr>
         <w:t>media de la muestra</w:t>
       </w:r>
       <w:r>
         <w:rPr>
-          <w:rFonts w:ascii="TimesLTStd-Roman" w:hAnsi="TimesLTStd-Roman"/>
-          <w:color w:val="262524"/>
-          <w:sz w:val="20"/>
-          <w:szCs w:val="20"/>
+          <w:rFonts w:asciiTheme="majorHAnsi" w:hAnsiTheme="majorHAnsi" w:cstheme="majorHAnsi"/>
+          <w:color w:val="262524"/>
         </w:rPr>
         <w:t>. La media es simplemente un promedio numérico.</w:t>
       </w:r>
@@ -267,260 +295,105 @@
     <w:p>
       <w:pPr>
         <w:rPr>
-          <w:rFonts w:ascii="TimesLTStd-Roman" w:hAnsi="TimesLTStd-Roman"/>
-          <w:color w:val="262524"/>
-          <w:sz w:val="20"/>
-          <w:szCs w:val="20"/>
-        </w:rPr>
-      </w:pPr>
-      <w:r>
-        <w:rPr>
-          <w:rFonts w:ascii="TimesLTStd-Roman" w:hAnsi="TimesLTStd-Roman"/>
-          <w:color w:val="262524"/>
-          <w:sz w:val="20"/>
-          <w:szCs w:val="20"/>
+          <w:rFonts w:asciiTheme="majorHAnsi" w:hAnsiTheme="majorHAnsi" w:cstheme="majorHAnsi"/>
+          <w:color w:val="262524"/>
+        </w:rPr>
+      </w:pPr>
+      <w:r>
+        <w:rPr>
+          <w:rFonts w:asciiTheme="majorHAnsi" w:hAnsiTheme="majorHAnsi" w:cstheme="majorHAnsi"/>
+          <w:color w:val="262524"/>
         </w:rPr>
         <w:t xml:space="preserve">La </w:t>
       </w:r>
       <w:r>
         <w:rPr>
-          <w:rFonts w:ascii="TimesLTStd-Bold" w:hAnsi="TimesLTStd-Bold"/>
+          <w:rFonts w:asciiTheme="majorHAnsi" w:hAnsiTheme="majorHAnsi" w:cstheme="majorHAnsi"/>
           <w:b/>
           <w:bCs/>
           <w:color w:val="262524"/>
-          <w:sz w:val="20"/>
-          <w:szCs w:val="20"/>
         </w:rPr>
         <w:t>media de la muestra</w:t>
       </w:r>
       <w:r>
         <w:rPr>
-          <w:rFonts w:ascii="TimesLTStd-Roman" w:hAnsi="TimesLTStd-Roman"/>
-          <w:color w:val="262524"/>
-          <w:sz w:val="20"/>
-          <w:szCs w:val="20"/>
-        </w:rPr>
-        <w:t>, que se denota con</w:t>
-      </w:r>
-      <w:r>
-        <w:rPr>
-          <w:rFonts w:ascii="TimesLTStd-Roman" w:hAnsi="TimesLTStd-Roman"/>
-          <w:color w:val="262524"/>
-          <w:sz w:val="20"/>
-          <w:szCs w:val="20"/>
-        </w:rPr>
-        <w:t xml:space="preserve"> </w:t>
-      </w:r>
-    </w:p>
-    <w:p>
-      <w:pPr>
-        <w:rPr>
-          <w:rFonts w:ascii="TimesLTStd-Roman" w:hAnsi="TimesLTStd-Roman"/>
-          <w:color w:val="262524"/>
-          <w:sz w:val="20"/>
-          <w:szCs w:val="20"/>
-        </w:rPr>
-      </w:pPr>
-      <w:r>
-        <w:rPr>
-          <w:rFonts w:ascii="TimesLTStd-Roman" w:hAnsi="TimesLTStd-Roman"/>
-          <w:color w:val="262524"/>
-          <w:sz w:val="20"/>
-          <w:szCs w:val="20"/>
+          <w:rFonts w:asciiTheme="majorHAnsi" w:hAnsiTheme="majorHAnsi" w:cstheme="majorHAnsi"/>
+          <w:color w:val="262524"/>
+        </w:rPr>
+        <w:t xml:space="preserve">, que se denota con </w:t>
+      </w:r>
+    </w:p>
+    <w:p>
+      <w:pPr>
+        <w:rPr>
+          <w:rFonts w:asciiTheme="majorHAnsi" w:hAnsiTheme="majorHAnsi" w:cstheme="majorHAnsi"/>
+          <w:color w:val="262524"/>
+        </w:rPr>
+      </w:pPr>
+      <w:r>
+        <w:rPr>
+          <w:rFonts w:asciiTheme="majorHAnsi" w:hAnsiTheme="majorHAnsi" w:cstheme="majorHAnsi"/>
+          <w:color w:val="262524"/>
         </w:rPr>
         <w:t xml:space="preserve">Una medida importante es la </w:t>
       </w:r>
       <w:r>
         <w:rPr>
-          <w:rFonts w:ascii="TimesLTStd-Bold" w:hAnsi="TimesLTStd-Bold"/>
+          <w:rFonts w:asciiTheme="majorHAnsi" w:hAnsiTheme="majorHAnsi" w:cstheme="majorHAnsi"/>
           <w:b/>
           <w:bCs/>
           <w:color w:val="262524"/>
-          <w:sz w:val="20"/>
-          <w:szCs w:val="20"/>
         </w:rPr>
         <w:t>mediana de la muestra</w:t>
       </w:r>
       <w:r>
         <w:rPr>
-          <w:rFonts w:ascii="TimesLTStd-Roman" w:hAnsi="TimesLTStd-Roman"/>
-          <w:color w:val="262524"/>
-          <w:sz w:val="20"/>
-          <w:szCs w:val="20"/>
+          <w:rFonts w:asciiTheme="majorHAnsi" w:hAnsiTheme="majorHAnsi" w:cstheme="majorHAnsi"/>
+          <w:color w:val="262524"/>
         </w:rPr>
         <w:t>. El propósito de la</w:t>
       </w:r>
       <w:r>
         <w:rPr>
-          <w:rFonts w:ascii="TimesLTStd-Roman" w:hAnsi="TimesLTStd-Roman"/>
-          <w:color w:val="262524"/>
-          <w:sz w:val="20"/>
-          <w:szCs w:val="20"/>
+          <w:rFonts w:asciiTheme="majorHAnsi" w:hAnsiTheme="majorHAnsi" w:cstheme="majorHAnsi"/>
+          <w:color w:val="262524"/>
         </w:rPr>
         <w:br/>
         <w:t>mediana de la muestra es relejar la tendencia central de la muestra de manera que no sea</w:t>
       </w:r>
       <w:r>
         <w:rPr>
-          <w:rFonts w:ascii="TimesLTStd-Roman" w:hAnsi="TimesLTStd-Roman"/>
-          <w:color w:val="262524"/>
-          <w:sz w:val="20"/>
-          <w:szCs w:val="20"/>
+          <w:rFonts w:asciiTheme="majorHAnsi" w:hAnsiTheme="majorHAnsi" w:cstheme="majorHAnsi"/>
+          <w:color w:val="262524"/>
         </w:rPr>
         <w:br/>
       </w:r>
-      <w:proofErr w:type="spellStart"/>
-      <w:r>
-        <w:rPr>
-          <w:rFonts w:ascii="TimesLTStd-Roman" w:hAnsi="TimesLTStd-Roman"/>
-          <w:color w:val="262524"/>
-          <w:sz w:val="20"/>
-          <w:szCs w:val="20"/>
-        </w:rPr>
-        <w:t>inluida</w:t>
-      </w:r>
-      <w:proofErr w:type="spellEnd"/>
-      <w:r>
-        <w:rPr>
-          <w:rFonts w:ascii="TimesLTStd-Roman" w:hAnsi="TimesLTStd-Roman"/>
-          <w:color w:val="262524"/>
-          <w:sz w:val="20"/>
-          <w:szCs w:val="20"/>
+      <w:r>
+        <w:rPr>
+          <w:rFonts w:asciiTheme="majorHAnsi" w:hAnsiTheme="majorHAnsi" w:cstheme="majorHAnsi"/>
+          <w:color w:val="262524"/>
+        </w:rPr>
+        <w:t>influida</w:t>
+      </w:r>
+      <w:r>
+        <w:rPr>
+          <w:rFonts w:asciiTheme="majorHAnsi" w:hAnsiTheme="majorHAnsi" w:cstheme="majorHAnsi"/>
+          <w:color w:val="262524"/>
         </w:rPr>
         <w:t xml:space="preserve"> por los valores extremos.</w:t>
       </w:r>
     </w:p>
     <w:p>
       <w:r>
+        <w:rPr>
+          <w:noProof/>
+          <w:lang w:val="en-US"/>
+        </w:rPr>
         <w:drawing>
           <wp:inline distT="0" distB="0" distL="0" distR="0" wp14:anchorId="68E58619" wp14:editId="22844583">
             <wp:extent cx="5400040" cy="1480185"/>
             <wp:effectExtent l="0" t="0" r="0" b="5715"/>
             <wp:docPr id="2" name="Imagen 2"/>
-            <wp:cNvGraphicFramePr>
-              <a:graphicFrameLocks xmlns:a="http://schemas.openxmlformats.org/drawingml/2006/main" noChangeAspect="1"/>
-            </wp:cNvGraphicFramePr>
-            <a:graphic xmlns:a="http://schemas.openxmlformats.org/drawingml/2006/main">
-              <a:graphicData uri="http://schemas.openxmlformats.org/drawingml/2006/picture">
-                <pic:pic xmlns:pic="http://schemas.openxmlformats.org/drawingml/2006/picture">
-                  <pic:nvPicPr>
-                    <pic:cNvPr id="1" name=""/>
-                    <pic:cNvPicPr/>
-                  </pic:nvPicPr>
-                  <pic:blipFill>
-                    <a:blip r:embed="rId5"/>
-                    <a:stretch>
-                      <a:fillRect/>
-                    </a:stretch>
-                  </pic:blipFill>
-                  <pic:spPr>
-                    <a:xfrm>
-                      <a:off x="0" y="0"/>
-                      <a:ext cx="5400040" cy="1480185"/>
-                    </a:xfrm>
-                    <a:prstGeom prst="rect">
-                      <a:avLst/>
-                    </a:prstGeom>
-                  </pic:spPr>
-                </pic:pic>
-              </a:graphicData>
-            </a:graphic>
-          </wp:inline>
-        </w:drawing>
-      </w:r>
-    </w:p>
-    <w:p>
-      <w:pPr>
-        <w:rPr>
-          <w:rFonts w:ascii="TimesLTStd-Roman" w:hAnsi="TimesLTStd-Roman"/>
-          <w:color w:val="262524"/>
-          <w:sz w:val="20"/>
-          <w:szCs w:val="20"/>
-        </w:rPr>
-      </w:pPr>
-      <w:r>
-        <w:rPr>
-          <w:rFonts w:ascii="TimesLTStd-Roman" w:hAnsi="TimesLTStd-Roman"/>
-          <w:color w:val="262524"/>
-          <w:sz w:val="20"/>
-          <w:szCs w:val="20"/>
-        </w:rPr>
-        <w:t>Para el</w:t>
-      </w:r>
-      <w:r>
-        <w:rPr>
-          <w:rFonts w:ascii="TimesLTStd-Roman" w:hAnsi="TimesLTStd-Roman"/>
-          <w:color w:val="262524"/>
-          <w:sz w:val="20"/>
-          <w:szCs w:val="20"/>
-        </w:rPr>
-        <w:br/>
-        <w:t>lector con ciertas nociones de ingeniería quizá sea de interés que la media de la muestra</w:t>
-      </w:r>
-      <w:r>
-        <w:rPr>
-          <w:rFonts w:ascii="TimesLTStd-Roman" w:hAnsi="TimesLTStd-Roman"/>
-          <w:color w:val="262524"/>
-          <w:sz w:val="20"/>
-          <w:szCs w:val="20"/>
-        </w:rPr>
-        <w:t xml:space="preserve"> </w:t>
-      </w:r>
-      <w:r>
-        <w:rPr>
-          <w:rFonts w:ascii="TimesLTStd-Roman" w:hAnsi="TimesLTStd-Roman"/>
-          <w:color w:val="262524"/>
-          <w:sz w:val="20"/>
-          <w:szCs w:val="20"/>
-        </w:rPr>
-        <w:t xml:space="preserve">es el </w:t>
-      </w:r>
-      <w:r>
-        <w:rPr>
-          <w:rFonts w:ascii="TimesLTStd-Bold" w:hAnsi="TimesLTStd-Bold"/>
-          <w:b/>
-          <w:bCs/>
-          <w:color w:val="262524"/>
-          <w:sz w:val="20"/>
-          <w:szCs w:val="20"/>
-        </w:rPr>
-        <w:t xml:space="preserve">centroide de los datos </w:t>
-      </w:r>
-      <w:r>
-        <w:rPr>
-          <w:rFonts w:ascii="TimesLTStd-Roman" w:hAnsi="TimesLTStd-Roman"/>
-          <w:color w:val="262524"/>
-          <w:sz w:val="20"/>
-          <w:szCs w:val="20"/>
-        </w:rPr>
-        <w:t>en una muestra. En cierto sentido es el punto en el cual se</w:t>
-      </w:r>
-      <w:r>
-        <w:rPr>
-          <w:rFonts w:ascii="TimesLTStd-Roman" w:hAnsi="TimesLTStd-Roman"/>
-          <w:color w:val="262524"/>
-          <w:sz w:val="20"/>
-          <w:szCs w:val="20"/>
-        </w:rPr>
-        <w:t xml:space="preserve"> </w:t>
-      </w:r>
-      <w:r>
-        <w:rPr>
-          <w:rFonts w:ascii="TimesLTStd-Roman" w:hAnsi="TimesLTStd-Roman"/>
-          <w:color w:val="262524"/>
-          <w:sz w:val="20"/>
-          <w:szCs w:val="20"/>
-        </w:rPr>
-        <w:t>puede colocar un fulcro (apoyo) para equilibrar un sistema de “pesos”, que son las ubicaciones de los datos individuales.</w:t>
-      </w:r>
-    </w:p>
-    <w:p>
-      <w:r>
-        <w:drawing>
-          <wp:inline distT="0" distB="0" distL="0" distR="0" wp14:anchorId="4392FA6A" wp14:editId="797856E9">
-            <wp:extent cx="5400040" cy="559435"/>
-            <wp:effectExtent l="0" t="0" r="0" b="0"/>
-            <wp:docPr id="4" name="Imagen 4"/>
             <wp:cNvGraphicFramePr>
               <a:graphicFrameLocks xmlns:a="http://schemas.openxmlformats.org/drawingml/2006/main" noChangeAspect="1"/>
             </wp:cNvGraphicFramePr>
@@ -540,7 +413,7 @@
                   <pic:spPr>
                     <a:xfrm>
                       <a:off x="0" y="0"/>
-                      <a:ext cx="5400040" cy="559435"/>
+                      <a:ext cx="5400040" cy="1480185"/>
                     </a:xfrm>
                     <a:prstGeom prst="rect">
                       <a:avLst/>
@@ -556,230 +429,60 @@
     <w:p>
       <w:pPr>
         <w:rPr>
-          <w:rFonts w:ascii="TimesLTStd-Roman" w:hAnsi="TimesLTStd-Roman"/>
-          <w:color w:val="262524"/>
-          <w:sz w:val="20"/>
-          <w:szCs w:val="20"/>
-        </w:rPr>
-      </w:pPr>
-      <w:r>
-        <w:rPr>
-          <w:rFonts w:ascii="TimesLTStd-Bold" w:hAnsi="TimesLTStd-Bold"/>
+          <w:rFonts w:cstheme="minorHAnsi"/>
+          <w:color w:val="262524"/>
+        </w:rPr>
+      </w:pPr>
+      <w:r>
+        <w:rPr>
+          <w:rFonts w:cstheme="minorHAnsi"/>
+          <w:color w:val="262524"/>
+        </w:rPr>
+        <w:t>Para el</w:t>
+      </w:r>
+      <w:r>
+        <w:rPr>
+          <w:rFonts w:cstheme="minorHAnsi"/>
+          <w:color w:val="262524"/>
+        </w:rPr>
+        <w:br/>
+        <w:t xml:space="preserve">lector con ciertas nociones de ingeniería quizá sea de interés que la media de la muestra es el </w:t>
+      </w:r>
+      <w:r>
+        <w:rPr>
+          <w:rFonts w:cstheme="minorHAnsi"/>
           <w:b/>
           <w:bCs/>
           <w:color w:val="262524"/>
-          <w:sz w:val="20"/>
-          <w:szCs w:val="20"/>
-        </w:rPr>
-        <w:t>media recortada</w:t>
-      </w:r>
-      <w:r>
-        <w:rPr>
-          <w:rFonts w:ascii="TimesLTStd-Roman" w:hAnsi="TimesLTStd-Roman"/>
-          <w:color w:val="262524"/>
-          <w:sz w:val="20"/>
-          <w:szCs w:val="20"/>
-        </w:rPr>
-        <w:t>, la cual se</w:t>
-      </w:r>
-      <w:r>
-        <w:rPr>
-          <w:rFonts w:ascii="TimesLTStd-Roman" w:hAnsi="TimesLTStd-Roman"/>
-          <w:color w:val="262524"/>
-          <w:sz w:val="20"/>
-          <w:szCs w:val="20"/>
-        </w:rPr>
-        <w:br/>
-        <w:t>calcula “quitando” cierto porcentaje de los valores mayores y menores del conjunto. Por</w:t>
-      </w:r>
-      <w:r>
-        <w:rPr>
-          <w:rFonts w:ascii="TimesLTStd-Roman" w:hAnsi="TimesLTStd-Roman"/>
-          <w:color w:val="262524"/>
-          <w:sz w:val="20"/>
-          <w:szCs w:val="20"/>
-        </w:rPr>
-        <w:br/>
-        <w:t>ejemplo, la media recortada al 10% se encuentra eliminando tanto el 10% de los valores</w:t>
-      </w:r>
-      <w:r>
-        <w:rPr>
-          <w:rFonts w:ascii="TimesLTStd-Roman" w:hAnsi="TimesLTStd-Roman"/>
-          <w:color w:val="262524"/>
-          <w:sz w:val="20"/>
-          <w:szCs w:val="20"/>
-        </w:rPr>
-        <w:br/>
-        <w:t>mayores como el 10% de los menores, y calculando el promedio de los valores restantes</w:t>
-      </w:r>
-    </w:p>
-    <w:p>
-      <w:pPr>
-        <w:rPr>
-          <w:rFonts w:ascii="TimesLTStd-Roman" w:hAnsi="TimesLTStd-Roman"/>
-          <w:color w:val="262524"/>
-          <w:sz w:val="20"/>
-          <w:szCs w:val="20"/>
-        </w:rPr>
-      </w:pPr>
-    </w:p>
-    <w:p>
-      <w:pPr>
-        <w:rPr>
-          <w:rStyle w:val="fontstyle01"/>
-        </w:rPr>
-      </w:pPr>
-      <w:r>
-        <w:rPr>
-          <w:rStyle w:val="fontstyle01"/>
-        </w:rPr>
-        <w:t>Rango y desviación estándar de la muestra</w:t>
-      </w:r>
-    </w:p>
-    <w:p>
-      <w:pPr>
-        <w:rPr>
-          <w:rFonts w:ascii="TimesLTStd-Roman" w:hAnsi="TimesLTStd-Roman"/>
-          <w:color w:val="262524"/>
-          <w:sz w:val="20"/>
-          <w:szCs w:val="20"/>
-        </w:rPr>
-      </w:pPr>
-      <w:r>
-        <w:rPr>
-          <w:rFonts w:ascii="TimesLTStd-Roman" w:hAnsi="TimesLTStd-Roman"/>
-          <w:color w:val="262524"/>
-          <w:sz w:val="20"/>
-          <w:szCs w:val="20"/>
-        </w:rPr>
-        <w:t xml:space="preserve">Quizá la más simple sea el </w:t>
-      </w:r>
-      <w:r>
-        <w:rPr>
-          <w:rFonts w:ascii="TimesLTStd-Bold" w:hAnsi="TimesLTStd-Bold"/>
-          <w:b/>
-          <w:bCs/>
-          <w:color w:val="262524"/>
-          <w:sz w:val="20"/>
-          <w:szCs w:val="20"/>
-        </w:rPr>
-        <w:t>rango de la muestra</w:t>
-      </w:r>
-      <w:r>
-        <w:rPr>
-          <w:rFonts w:ascii="TimesLTStd-Bold" w:hAnsi="TimesLTStd-Bold"/>
-          <w:b/>
-          <w:bCs/>
-          <w:color w:val="262524"/>
-          <w:sz w:val="20"/>
-          <w:szCs w:val="20"/>
-        </w:rPr>
-        <w:t xml:space="preserve"> </w:t>
-      </w:r>
-      <w:proofErr w:type="gramStart"/>
-      <w:r>
-        <w:rPr>
-          <w:rFonts w:ascii="TimesLTStd-Bold" w:hAnsi="TimesLTStd-Bold"/>
-          <w:b/>
-          <w:bCs/>
-          <w:color w:val="262524"/>
-          <w:sz w:val="20"/>
-          <w:szCs w:val="20"/>
-        </w:rPr>
-        <w:t xml:space="preserve">  :</w:t>
-      </w:r>
-      <w:proofErr w:type="gramEnd"/>
-      <w:r>
-        <w:rPr>
-          <w:rFonts w:ascii="TimesLTStd-Bold" w:hAnsi="TimesLTStd-Bold"/>
-          <w:b/>
-          <w:bCs/>
-          <w:color w:val="262524"/>
-          <w:sz w:val="20"/>
-          <w:szCs w:val="20"/>
-        </w:rPr>
-        <w:t xml:space="preserve">   </w:t>
-      </w:r>
-      <w:proofErr w:type="spellStart"/>
-      <w:r>
-        <w:rPr>
-          <w:rFonts w:ascii="TimesLTStd-Italic" w:hAnsi="TimesLTStd-Italic"/>
-          <w:i/>
-          <w:iCs/>
-          <w:color w:val="262524"/>
-          <w:sz w:val="20"/>
-          <w:szCs w:val="20"/>
-        </w:rPr>
-        <w:t>X</w:t>
-      </w:r>
-      <w:r>
-        <w:rPr>
-          <w:rFonts w:ascii="TimesLTStd-Roman" w:hAnsi="TimesLTStd-Roman"/>
-          <w:color w:val="262524"/>
-          <w:sz w:val="12"/>
-          <w:szCs w:val="12"/>
-        </w:rPr>
-        <w:t>máx</w:t>
-      </w:r>
-      <w:proofErr w:type="spellEnd"/>
-      <w:r>
-        <w:rPr>
-          <w:rFonts w:ascii="TimesLTStd-Roman" w:hAnsi="TimesLTStd-Roman"/>
-          <w:color w:val="262524"/>
-          <w:sz w:val="12"/>
-          <w:szCs w:val="12"/>
-        </w:rPr>
-        <w:t xml:space="preserve"> </w:t>
-      </w:r>
-      <w:r>
-        <w:rPr>
-          <w:rFonts w:ascii="UniMath-Regular" w:hAnsi="UniMath-Regular"/>
-          <w:color w:val="262524"/>
-          <w:sz w:val="20"/>
-          <w:szCs w:val="20"/>
-        </w:rPr>
-        <w:t xml:space="preserve">- </w:t>
-      </w:r>
-      <w:proofErr w:type="spellStart"/>
-      <w:r>
-        <w:rPr>
-          <w:rFonts w:ascii="TimesLTStd-Italic" w:hAnsi="TimesLTStd-Italic"/>
-          <w:i/>
-          <w:iCs/>
-          <w:color w:val="262524"/>
-          <w:sz w:val="20"/>
-          <w:szCs w:val="20"/>
-        </w:rPr>
-        <w:t>X</w:t>
-      </w:r>
-      <w:r>
-        <w:rPr>
-          <w:rFonts w:ascii="TimesLTStd-Roman" w:hAnsi="TimesLTStd-Roman"/>
-          <w:color w:val="262524"/>
-          <w:sz w:val="12"/>
-          <w:szCs w:val="12"/>
-        </w:rPr>
-        <w:t>mín</w:t>
-      </w:r>
-      <w:proofErr w:type="spellEnd"/>
-      <w:r>
-        <w:rPr>
-          <w:rFonts w:ascii="TimesLTStd-Roman" w:hAnsi="TimesLTStd-Roman"/>
-          <w:color w:val="262524"/>
-          <w:sz w:val="20"/>
-          <w:szCs w:val="20"/>
-        </w:rPr>
-        <w:t>.</w:t>
-      </w:r>
-    </w:p>
-    <w:p>
-      <w:r>
+        </w:rPr>
+        <w:t xml:space="preserve">centroide de los datos </w:t>
+      </w:r>
+      <w:r>
+        <w:rPr>
+          <w:rFonts w:cstheme="minorHAnsi"/>
+          <w:color w:val="262524"/>
+        </w:rPr>
+        <w:t>en una muestra. En cierto sentido es el punto en el cual se puede colocar un fulcro (apoyo) para equilibrar un sistema de “pesos”, que son las ubicaciones de los datos individuales.</w:t>
+      </w:r>
+    </w:p>
+    <w:p>
+      <w:pPr>
+        <w:rPr>
+          <w:rFonts w:cstheme="minorHAnsi"/>
+        </w:rPr>
+      </w:pPr>
+      <w:r>
+        <w:rPr>
+          <w:rFonts w:cstheme="minorHAnsi"/>
+          <w:noProof/>
+          <w:lang w:val="en-US"/>
+        </w:rPr>
         <w:lastRenderedPageBreak/>
         <w:drawing>
-          <wp:inline distT="0" distB="0" distL="0" distR="0" wp14:anchorId="782A1196" wp14:editId="76FD7F20">
-            <wp:extent cx="5400040" cy="1423035"/>
-            <wp:effectExtent l="0" t="0" r="0" b="5715"/>
-            <wp:docPr id="5" name="Imagen 5"/>
+          <wp:inline distT="0" distB="0" distL="0" distR="0" wp14:anchorId="4392FA6A" wp14:editId="797856E9">
+            <wp:extent cx="5400040" cy="559435"/>
+            <wp:effectExtent l="0" t="0" r="0" b="0"/>
+            <wp:docPr id="4" name="Imagen 4"/>
             <wp:cNvGraphicFramePr>
               <a:graphicFrameLocks xmlns:a="http://schemas.openxmlformats.org/drawingml/2006/main" noChangeAspect="1"/>
             </wp:cNvGraphicFramePr>
@@ -799,6 +502,329 @@
                   <pic:spPr>
                     <a:xfrm>
                       <a:off x="0" y="0"/>
+                      <a:ext cx="5400040" cy="559435"/>
+                    </a:xfrm>
+                    <a:prstGeom prst="rect">
+                      <a:avLst/>
+                    </a:prstGeom>
+                  </pic:spPr>
+                </pic:pic>
+              </a:graphicData>
+            </a:graphic>
+          </wp:inline>
+        </w:drawing>
+      </w:r>
+    </w:p>
+    <w:p>
+      <w:pPr>
+        <w:rPr>
+          <w:rFonts w:cstheme="minorHAnsi"/>
+          <w:color w:val="262524"/>
+        </w:rPr>
+      </w:pPr>
+      <w:r>
+        <w:rPr>
+          <w:rFonts w:cstheme="minorHAnsi"/>
+          <w:b/>
+          <w:bCs/>
+          <w:color w:val="262524"/>
+        </w:rPr>
+        <w:t>media recortada</w:t>
+      </w:r>
+      <w:r>
+        <w:rPr>
+          <w:rFonts w:cstheme="minorHAnsi"/>
+          <w:color w:val="262524"/>
+        </w:rPr>
+        <w:t>, la cual se</w:t>
+      </w:r>
+      <w:r>
+        <w:rPr>
+          <w:rFonts w:cstheme="minorHAnsi"/>
+          <w:color w:val="262524"/>
+        </w:rPr>
+        <w:br/>
+        <w:t>calcula “quitando” cierto porcentaje de los valores mayores y menores del conjunto. Por</w:t>
+      </w:r>
+      <w:r>
+        <w:rPr>
+          <w:rFonts w:cstheme="minorHAnsi"/>
+          <w:color w:val="262524"/>
+        </w:rPr>
+        <w:br/>
+        <w:t>ejemplo, la media recortada al 10% se encuentra eliminando tanto el 10% de los valores</w:t>
+      </w:r>
+      <w:r>
+        <w:rPr>
+          <w:rFonts w:cstheme="minorHAnsi"/>
+          <w:color w:val="262524"/>
+        </w:rPr>
+        <w:br/>
+        <w:t>mayores como el 10% de los menores, y calculando el promedio de los valores restantes</w:t>
+      </w:r>
+    </w:p>
+    <w:p>
+      <w:pPr>
+        <w:rPr>
+          <w:rFonts w:cstheme="minorHAnsi"/>
+          <w:color w:val="262524"/>
+          <w:sz w:val="20"/>
+          <w:szCs w:val="20"/>
+        </w:rPr>
+      </w:pPr>
+    </w:p>
+    <w:p>
+      <w:pPr>
+        <w:rPr>
+          <w:rStyle w:val="fontstyle01"/>
+          <w:rFonts w:asciiTheme="minorHAnsi" w:hAnsiTheme="minorHAnsi" w:cstheme="minorHAnsi"/>
+        </w:rPr>
+      </w:pPr>
+      <w:r>
+        <w:rPr>
+          <w:rStyle w:val="fontstyle01"/>
+          <w:rFonts w:asciiTheme="minorHAnsi" w:hAnsiTheme="minorHAnsi" w:cstheme="minorHAnsi"/>
+        </w:rPr>
+        <w:t>Rango y desviación estándar de la muestra</w:t>
+      </w:r>
+    </w:p>
+    <w:p>
+      <w:pPr>
+        <w:rPr>
+          <w:rFonts w:cstheme="minorHAnsi"/>
+          <w:color w:val="262524"/>
+        </w:rPr>
+      </w:pPr>
+      <w:r>
+        <w:rPr>
+          <w:rFonts w:cstheme="minorHAnsi"/>
+          <w:color w:val="262524"/>
+        </w:rPr>
+        <w:t xml:space="preserve">Quizá la más simple sea el </w:t>
+      </w:r>
+      <w:r>
+        <w:rPr>
+          <w:rFonts w:cstheme="minorHAnsi"/>
+          <w:b/>
+          <w:bCs/>
+          <w:color w:val="262524"/>
+        </w:rPr>
+        <w:t xml:space="preserve">rango de la muestra </w:t>
+      </w:r>
+      <w:proofErr w:type="gramStart"/>
+      <w:r>
+        <w:rPr>
+          <w:rFonts w:cstheme="minorHAnsi"/>
+          <w:b/>
+          <w:bCs/>
+          <w:color w:val="262524"/>
+        </w:rPr>
+        <w:t xml:space="preserve">  :</w:t>
+      </w:r>
+      <w:proofErr w:type="gramEnd"/>
+      <w:r>
+        <w:rPr>
+          <w:rFonts w:cstheme="minorHAnsi"/>
+          <w:b/>
+          <w:bCs/>
+          <w:color w:val="262524"/>
+        </w:rPr>
+        <w:t xml:space="preserve">   </w:t>
+      </w:r>
+      <w:proofErr w:type="spellStart"/>
+      <w:r>
+        <w:rPr>
+          <w:rFonts w:cstheme="minorHAnsi"/>
+          <w:i/>
+          <w:iCs/>
+          <w:color w:val="262524"/>
+        </w:rPr>
+        <w:t>X</w:t>
+      </w:r>
+      <w:r>
+        <w:rPr>
+          <w:rFonts w:cstheme="minorHAnsi"/>
+          <w:color w:val="262524"/>
+        </w:rPr>
+        <w:t>máx</w:t>
+      </w:r>
+      <w:proofErr w:type="spellEnd"/>
+      <w:r>
+        <w:rPr>
+          <w:rFonts w:cstheme="minorHAnsi"/>
+          <w:color w:val="262524"/>
+        </w:rPr>
+        <w:t xml:space="preserve"> - </w:t>
+      </w:r>
+      <w:proofErr w:type="spellStart"/>
+      <w:r>
+        <w:rPr>
+          <w:rFonts w:cstheme="minorHAnsi"/>
+          <w:i/>
+          <w:iCs/>
+          <w:color w:val="262524"/>
+        </w:rPr>
+        <w:t>X</w:t>
+      </w:r>
+      <w:r>
+        <w:rPr>
+          <w:rFonts w:cstheme="minorHAnsi"/>
+          <w:color w:val="262524"/>
+        </w:rPr>
+        <w:t>mín</w:t>
+      </w:r>
+      <w:proofErr w:type="spellEnd"/>
+      <w:r>
+        <w:rPr>
+          <w:rFonts w:cstheme="minorHAnsi"/>
+          <w:color w:val="262524"/>
+        </w:rPr>
+        <w:t>.</w:t>
+      </w:r>
+    </w:p>
+    <w:p>
+      <w:pPr>
+        <w:rPr>
+          <w:rFonts w:ascii="TimesLTStd-Roman" w:hAnsi="TimesLTStd-Roman"/>
+          <w:color w:val="262524"/>
+          <w:sz w:val="20"/>
+          <w:szCs w:val="20"/>
+        </w:rPr>
+      </w:pPr>
+    </w:p>
+    <w:p>
+      <w:pPr>
+        <w:rPr>
+          <w:rFonts w:ascii="TimesLTStd-Roman" w:hAnsi="TimesLTStd-Roman"/>
+          <w:color w:val="262524"/>
+          <w:sz w:val="20"/>
+          <w:szCs w:val="20"/>
+        </w:rPr>
+      </w:pPr>
+    </w:p>
+    <w:p>
+      <w:pPr>
+        <w:rPr>
+          <w:sz w:val="36"/>
+          <w:szCs w:val="36"/>
+          <w:lang w:val="es-ES"/>
+        </w:rPr>
+      </w:pPr>
+      <w:r>
+        <w:rPr>
+          <w:sz w:val="36"/>
+          <w:szCs w:val="36"/>
+          <w:lang w:val="es-ES"/>
+        </w:rPr>
+        <w:t>VARIANZA</w:t>
+      </w:r>
+    </w:p>
+    <w:p>
+      <w:pPr>
+        <w:rPr>
+          <w:lang w:val="es-ES"/>
+        </w:rPr>
+      </w:pPr>
+      <w:r>
+        <w:rPr>
+          <w:lang w:val="es-ES"/>
+        </w:rPr>
+        <w:t>Es una medida muy sensible de la variabilidad y base de muchas técnicas estadísticas.</w:t>
+      </w:r>
+    </w:p>
+    <w:p>
+      <w:pPr>
+        <w:rPr>
+          <w:lang w:val="es-ES"/>
+        </w:rPr>
+      </w:pPr>
+      <w:r>
+        <w:rPr>
+          <w:lang w:val="es-ES"/>
+        </w:rPr>
+        <w:t>Junto con la media forma el conjunto más importante de medidas.</w:t>
+      </w:r>
+    </w:p>
+    <w:p>
+      <w:pPr>
+        <w:rPr>
+          <w:lang w:val="es-ES"/>
+        </w:rPr>
+      </w:pPr>
+      <w:r>
+        <w:rPr>
+          <w:lang w:val="es-ES"/>
+        </w:rPr>
+        <w:t>Es propia de las medidas de intervalo o razón. Su inconveniente es que no usa la misma unidad que los datos, sino su cuadrado.</w:t>
+      </w:r>
+    </w:p>
+    <w:p>
+      <w:pPr>
+        <w:rPr>
+          <w:lang w:val="es-ES"/>
+        </w:rPr>
+      </w:pPr>
+      <w:r>
+        <w:rPr>
+          <w:lang w:val="es-ES"/>
+        </w:rPr>
+        <w:t>No se deben comparar varianzas en conjuntos de unidades muy distintas, como estatura e inteligencia.</w:t>
+      </w:r>
+    </w:p>
+    <w:p>
+      <w:pPr>
+        <w:rPr>
+          <w:lang w:val="es-ES"/>
+        </w:rPr>
+      </w:pPr>
+      <w:r>
+        <w:rPr>
+          <w:lang w:val="es-ES"/>
+        </w:rPr>
+        <w:t>En teoría del muestreo se sustituye por la cuasi-varianza, de idéntica fórmula, pero con cociente N-1 en lugar de N. En este caso no sería válida la segunda fórmula.</w:t>
+      </w:r>
+    </w:p>
+    <w:p>
+      <w:pPr>
+        <w:rPr>
+          <w:rFonts w:ascii="TimesLTStd-Roman" w:hAnsi="TimesLTStd-Roman"/>
+          <w:color w:val="262524"/>
+          <w:sz w:val="20"/>
+          <w:szCs w:val="20"/>
+          <w:lang w:val="es-ES"/>
+        </w:rPr>
+      </w:pPr>
+    </w:p>
+    <w:p>
+      <w:r>
+        <w:rPr>
+          <w:noProof/>
+          <w:lang w:val="en-US"/>
+        </w:rPr>
+        <w:drawing>
+          <wp:inline distT="0" distB="0" distL="0" distR="0" wp14:anchorId="782A1196" wp14:editId="76FD7F20">
+            <wp:extent cx="5400040" cy="1423035"/>
+            <wp:effectExtent l="0" t="0" r="0" b="5715"/>
+            <wp:docPr id="5" name="Imagen 5"/>
+            <wp:cNvGraphicFramePr>
+              <a:graphicFrameLocks xmlns:a="http://schemas.openxmlformats.org/drawingml/2006/main" noChangeAspect="1"/>
+            </wp:cNvGraphicFramePr>
+            <a:graphic xmlns:a="http://schemas.openxmlformats.org/drawingml/2006/main">
+              <a:graphicData uri="http://schemas.openxmlformats.org/drawingml/2006/picture">
+                <pic:pic xmlns:pic="http://schemas.openxmlformats.org/drawingml/2006/picture">
+                  <pic:nvPicPr>
+                    <pic:cNvPr id="1" name=""/>
+                    <pic:cNvPicPr/>
+                  </pic:nvPicPr>
+                  <pic:blipFill>
+                    <a:blip r:embed="rId8"/>
+                    <a:stretch>
+                      <a:fillRect/>
+                    </a:stretch>
+                  </pic:blipFill>
+                  <pic:spPr>
+                    <a:xfrm>
+                      <a:off x="0" y="0"/>
                       <a:ext cx="5400040" cy="1423035"/>
                     </a:xfrm>
                     <a:prstGeom prst="rect">
@@ -815,84 +841,135 @@
     <w:p>
       <w:pPr>
         <w:rPr>
-          <w:rFonts w:ascii="TimesLTStd-Roman" w:hAnsi="TimesLTStd-Roman"/>
-          <w:color w:val="262524"/>
-          <w:sz w:val="20"/>
-          <w:szCs w:val="20"/>
-        </w:rPr>
-      </w:pPr>
-      <w:r>
-        <w:rPr>
-          <w:rFonts w:ascii="TimesLTStd-Roman" w:hAnsi="TimesLTStd-Roman"/>
-          <w:color w:val="262524"/>
-          <w:sz w:val="20"/>
-          <w:szCs w:val="20"/>
+          <w:rFonts w:cstheme="minorHAnsi"/>
+          <w:color w:val="262524"/>
+        </w:rPr>
+      </w:pPr>
+      <w:r>
+        <w:rPr>
+          <w:rFonts w:cstheme="minorHAnsi"/>
+          <w:color w:val="262524"/>
         </w:rPr>
         <w:t xml:space="preserve">La cantidad </w:t>
       </w:r>
       <w:r>
         <w:rPr>
-          <w:rFonts w:ascii="TimesLTStd-Italic" w:hAnsi="TimesLTStd-Italic"/>
+          <w:rFonts w:cstheme="minorHAnsi"/>
           <w:i/>
           <w:iCs/>
           <w:color w:val="262524"/>
-          <w:sz w:val="20"/>
-          <w:szCs w:val="20"/>
         </w:rPr>
         <w:t xml:space="preserve">n </w:t>
       </w:r>
       <w:r>
         <w:rPr>
-          <w:rFonts w:ascii="UniMath-Regular" w:hAnsi="UniMath-Regular"/>
-          <w:color w:val="262524"/>
-          <w:sz w:val="20"/>
-          <w:szCs w:val="20"/>
-        </w:rPr>
-        <w:t xml:space="preserve">- </w:t>
-      </w:r>
-      <w:r>
-        <w:rPr>
-          <w:rFonts w:ascii="TimesLTStd-Roman" w:hAnsi="TimesLTStd-Roman"/>
-          <w:color w:val="262524"/>
-          <w:sz w:val="20"/>
-          <w:szCs w:val="20"/>
-        </w:rPr>
-        <w:t xml:space="preserve">1 a menudo se denomina </w:t>
-      </w:r>
-      <w:r>
-        <w:rPr>
-          <w:rFonts w:ascii="TimesLTStd-Bold" w:hAnsi="TimesLTStd-Bold"/>
+          <w:rFonts w:cstheme="minorHAnsi"/>
+          <w:color w:val="262524"/>
+        </w:rPr>
+        <w:t xml:space="preserve">- 1 a menudo se denomina </w:t>
+      </w:r>
+      <w:r>
+        <w:rPr>
+          <w:rFonts w:cstheme="minorHAnsi"/>
           <w:b/>
           <w:bCs/>
           <w:color w:val="262524"/>
-          <w:sz w:val="20"/>
-          <w:szCs w:val="20"/>
           <w:highlight w:val="yellow"/>
         </w:rPr>
         <w:t>grados de libertad</w:t>
       </w:r>
       <w:r>
         <w:rPr>
-          <w:rFonts w:ascii="TimesLTStd-Bold" w:hAnsi="TimesLTStd-Bold"/>
+          <w:rFonts w:cstheme="minorHAnsi"/>
           <w:b/>
           <w:bCs/>
           <w:color w:val="262524"/>
-          <w:sz w:val="20"/>
-          <w:szCs w:val="20"/>
         </w:rPr>
         <w:t xml:space="preserve"> asociados con la varianza </w:t>
       </w:r>
       <w:r>
         <w:rPr>
-          <w:rFonts w:ascii="TimesLTStd-Roman" w:hAnsi="TimesLTStd-Roman"/>
-          <w:color w:val="262524"/>
-          <w:sz w:val="20"/>
-          <w:szCs w:val="20"/>
+          <w:rFonts w:cstheme="minorHAnsi"/>
+          <w:color w:val="262524"/>
         </w:rPr>
         <w:t>estimada.</w:t>
       </w:r>
     </w:p>
-    <w:p/>
+    <w:p>
+      <w:pPr>
+        <w:rPr>
+          <w:rFonts w:cstheme="minorHAnsi"/>
+          <w:b/>
+          <w:color w:val="262524"/>
+          <w:sz w:val="36"/>
+          <w:szCs w:val="36"/>
+        </w:rPr>
+      </w:pPr>
+      <w:r>
+        <w:rPr>
+          <w:rFonts w:cstheme="minorHAnsi"/>
+          <w:b/>
+          <w:color w:val="262524"/>
+          <w:sz w:val="36"/>
+          <w:szCs w:val="36"/>
+        </w:rPr>
+        <w:t>MEDIA RECORTADA</w:t>
+      </w:r>
+    </w:p>
+    <w:p>
+      <w:pPr>
+        <w:rPr>
+          <w:rFonts w:cstheme="minorHAnsi"/>
+          <w:color w:val="262524"/>
+        </w:rPr>
+      </w:pPr>
+      <w:r>
+        <w:rPr>
+          <w:rFonts w:cstheme="minorHAnsi"/>
+          <w:color w:val="262524"/>
+        </w:rPr>
+        <w:t xml:space="preserve">Es una variación de la </w:t>
+      </w:r>
+      <w:r>
+        <w:rPr>
+          <w:rFonts w:cstheme="minorHAnsi"/>
+          <w:color w:val="262524"/>
+        </w:rPr>
+        <w:t>media diseñada para que no se vea afectada por los datos atípicos.</w:t>
+      </w:r>
+    </w:p>
+    <w:p>
+      <w:pPr>
+        <w:rPr>
+          <w:rFonts w:cstheme="minorHAnsi"/>
+          <w:color w:val="262524"/>
+        </w:rPr>
+      </w:pPr>
+      <w:r>
+        <w:rPr>
+          <w:rFonts w:cstheme="minorHAnsi"/>
+          <w:color w:val="262524"/>
+        </w:rPr>
+        <w:t>Se recortan valores de las muestras en orden y recortar la misma cantidad de cada extremo.</w:t>
+      </w:r>
+    </w:p>
+    <w:p>
+      <w:pPr>
+        <w:rPr>
+          <w:rFonts w:cstheme="minorHAnsi"/>
+          <w:color w:val="262524"/>
+        </w:rPr>
+      </w:pPr>
+      <w:bookmarkStart w:id="0" w:name="_GoBack"/>
+      <w:bookmarkEnd w:id="0"/>
+    </w:p>
+    <w:p>
+      <w:pPr>
+        <w:rPr>
+          <w:lang w:val="es-ES"/>
+        </w:rPr>
+      </w:pPr>
+    </w:p>
     <w:sectPr>
       <w:pgSz w:w="11906" w:h="16838"/>
       <w:pgMar w:top="1417" w:right="1701" w:bottom="1417" w:left="1701" w:header="708" w:footer="708" w:gutter="0"/>
@@ -904,7 +981,7 @@
 </file>
 
 <file path=word/styles.xml><?xml version="1.0" encoding="utf-8"?>
-<w:styles xmlns:mc="http://schemas.openxmlformats.org/markup-compatibility/2006" xmlns:r="http://schemas.openxmlformats.org/officeDocument/2006/relationships" xmlns:w="http://schemas.openxmlformats.org/wordprocessingml/2006/main" xmlns:w14="http://schemas.microsoft.com/office/word/2010/wordml" xmlns:w15="http://schemas.microsoft.com/office/word/2012/wordml" xmlns:w16cex="http://schemas.microsoft.com/office/word/2018/wordml/cex" xmlns:w16cid="http://schemas.microsoft.com/office/word/2016/wordml/cid" xmlns:w16="http://schemas.microsoft.com/office/word/2018/wordml" xmlns:w16se="http://schemas.microsoft.com/office/word/2015/wordml/symex" mc:Ignorable="w14 w15 w16se w16cid w16 w16cex">
+<w:styles xmlns:mc="http://schemas.openxmlformats.org/markup-compatibility/2006" xmlns:r="http://schemas.openxmlformats.org/officeDocument/2006/relationships" xmlns:w="http://schemas.openxmlformats.org/wordprocessingml/2006/main" xmlns:w14="http://schemas.microsoft.com/office/word/2010/wordml" xmlns:w15="http://schemas.microsoft.com/office/word/2012/wordml" xmlns:w16se="http://schemas.microsoft.com/office/word/2015/wordml/symex" mc:Ignorable="w14 w15 w16se">
   <w:docDefaults>
     <w:rPrDefault>
       <w:rPr>
@@ -920,7 +997,7 @@
       </w:pPr>
     </w:pPrDefault>
   </w:docDefaults>
-  <w:latentStyles w:defLockedState="0" w:defUIPriority="99" w:defSemiHidden="0" w:defUnhideWhenUsed="0" w:defQFormat="0" w:count="376">
+  <w:latentStyles w:defLockedState="0" w:defUIPriority="99" w:defSemiHidden="0" w:defUnhideWhenUsed="0" w:defQFormat="0" w:count="371">
     <w:lsdException w:name="Normal" w:uiPriority="0" w:qFormat="1"/>
     <w:lsdException w:name="heading 1" w:uiPriority="9" w:qFormat="1"/>
     <w:lsdException w:name="heading 2" w:semiHidden="1" w:uiPriority="9" w:unhideWhenUsed="1" w:qFormat="1"/>
@@ -1292,11 +1369,6 @@
     <w:lsdException w:name="List Table 5 Dark Accent 6" w:uiPriority="50"/>
     <w:lsdException w:name="List Table 6 Colorful Accent 6" w:uiPriority="51"/>
     <w:lsdException w:name="List Table 7 Colorful Accent 6" w:uiPriority="52"/>
-    <w:lsdException w:name="Mention" w:semiHidden="1" w:unhideWhenUsed="1"/>
-    <w:lsdException w:name="Smart Hyperlink" w:semiHidden="1" w:unhideWhenUsed="1"/>
-    <w:lsdException w:name="Hashtag" w:semiHidden="1" w:unhideWhenUsed="1"/>
-    <w:lsdException w:name="Unresolved Mention" w:semiHidden="1" w:unhideWhenUsed="1"/>
-    <w:lsdException w:name="Smart Link" w:semiHidden="1" w:unhideWhenUsed="1"/>
   </w:latentStyles>
   <w:style w:type="paragraph" w:default="1" w:styleId="Normal">
     <w:name w:val="Normal"/>
@@ -1305,7 +1377,6 @@
   <w:style w:type="character" w:default="1" w:styleId="Fuentedeprrafopredeter">
     <w:name w:val="Default Paragraph Font"/>
     <w:uiPriority w:val="1"/>
-    <w:semiHidden/>
     <w:unhideWhenUsed/>
   </w:style>
   <w:style w:type="table" w:default="1" w:styleId="Tablanormal">

</xml_diff>